<commit_message>
working summarizer (more than 250 char)
</commit_message>
<xml_diff>
--- a/summary.docx
+++ b/summary.docx
@@ -30,7 +30,11 @@
     </w:p>
     <w:p>
       <w:pPr>
-        <w:ind w:left="0" w:firstLine="126"/>
+        <w:numPr>
+          <w:ilvl w:val="0"/>
+          <w:numId w:val="1"/>
+        </w:numPr>
+        <w:ind w:left="378" w:hanging="378"/>
         <w:rPr>
           <w:rFonts w:ascii="Courier New" w:eastAsia="Courier New" w:hAnsi="Courier New" w:cs="Courier New"/>
           <w:sz w:val="21"/>
@@ -43,7 +47,51 @@
           <w:sz w:val="21"/>
           <w:szCs w:val="21"/>
         </w:rPr>
-        <w:t>My name is Nathan. I'm studying software engineering. I'm from Vancouver to 5 facts. First fact is I'm only child. Second fact is my best best name starts in the G as pins with the end.</w:t>
+        <w:t>Rudra Cantaria is a computer science student at University of Waterloo.</w:t>
+      </w:r>
+    </w:p>
+    <w:p>
+      <w:pPr>
+        <w:numPr>
+          <w:ilvl w:val="0"/>
+          <w:numId w:val="1"/>
+        </w:numPr>
+        <w:ind w:left="378" w:hanging="378"/>
+        <w:rPr>
+          <w:rFonts w:ascii="Courier New" w:eastAsia="Courier New" w:hAnsi="Courier New" w:cs="Courier New"/>
+          <w:sz w:val="21"/>
+          <w:szCs w:val="21"/>
+        </w:rPr>
+      </w:pPr>
+      <w:r>
+        <w:rPr>
+          <w:rFonts w:ascii="Courier New" w:eastAsia="Courier New" w:hAnsi="Courier New" w:cs="Courier New"/>
+          <w:sz w:val="21"/>
+          <w:szCs w:val="21"/>
+        </w:rPr>
+        <w:t>Located in Canada, they love playing sports and going to the gym.</w:t>
+      </w:r>
+    </w:p>
+    <w:p>
+      <w:pPr>
+        <w:numPr>
+          <w:ilvl w:val="0"/>
+          <w:numId w:val="1"/>
+        </w:numPr>
+        <w:ind w:left="378" w:hanging="378"/>
+        <w:rPr>
+          <w:rFonts w:ascii="Courier New" w:eastAsia="Courier New" w:hAnsi="Courier New" w:cs="Courier New"/>
+          <w:sz w:val="21"/>
+          <w:szCs w:val="21"/>
+        </w:rPr>
+      </w:pPr>
+      <w:r>
+        <w:rPr>
+          <w:rFonts w:ascii="Courier New" w:eastAsia="Courier New" w:hAnsi="Courier New" w:cs="Courier New"/>
+          <w:sz w:val="21"/>
+          <w:szCs w:val="21"/>
+        </w:rPr>
+        <w:t>Rudra is a gamer and a talker who is passionate about programming. They are always up creative ways and finding solutions - like building apps or games.</w:t>
       </w:r>
     </w:p>
     <w:sectPr>
@@ -125,6 +173,30 @@
     </w:r>
   </w:p>
 </w:hdr>
+</file>
+
+<file path=word/numbering.xml><?xml version="1.0" encoding="utf-8"?>
+<w:numbering xmlns:ve="http://schemas.openxmlformats.org/markup-compatibility/2006" xmlns:o="urn:schemas-microsoft-com:office:office" xmlns:r="http://schemas.openxmlformats.org/officeDocument/2006/relationships" xmlns:m="http://schemas.openxmlformats.org/officeDocument/2006/math" xmlns:v="urn:schemas-microsoft-com:vml" xmlns:wp="http://schemas.openxmlformats.org/drawingml/2006/wordprocessingDrawing" xmlns:w10="urn:schemas-microsoft-com:office:word" xmlns:w="http://schemas.openxmlformats.org/wordprocessingml/2006/main" xmlns:wne="http://schemas.microsoft.com/office/word/2006/wordml">
+  <w:abstractNum w:abstractNumId="0">
+    <w:nsid w:val="00000001"/>
+    <w:multiLevelType w:val="singleLevel"/>
+    <w:tmpl w:val="00000001"/>
+    <w:lvl w:ilvl="0">
+      <w:start w:val="1"/>
+      <w:numFmt w:val="bullet"/>
+      <w:lvlText w:val="-"/>
+      <w:lvlJc w:val="left"/>
+      <w:rPr>
+        <w:rFonts w:ascii="Courier New" w:eastAsia="Courier New" w:hAnsi="Courier New" w:cs="Courier New"/>
+        <w:sz w:val="21"/>
+        <w:szCs w:val="21"/>
+      </w:rPr>
+    </w:lvl>
+  </w:abstractNum>
+  <w:num w:numId="1">
+    <w:abstractNumId w:val="0"/>
+  </w:num>
+</w:numbering>
 </file>
 
 <file path=word/styles.xml><?xml version="1.0" encoding="utf-8"?>

</xml_diff>